<commit_message>
Insetrting Parts Commit Changes
</commit_message>
<xml_diff>
--- a/src/hybridcryptfile/test.docx
+++ b/src/hybridcryptfile/test.docx
@@ -5,14 +5,11 @@
     <w:p>
       <w:pPr>
         <w:pStyle w:val="Default"/>
-        <w:bidi w:val="0"/>
-        <w:ind w:left="0" w:right="0" w:firstLine="0"/>
         <w:jc w:val="both"/>
         <w:rPr>
           <w:rFonts w:ascii="Helvetica" w:cs="Helvetica" w:hAnsi="Helvetica" w:eastAsia="Helvetica"/>
           <w:sz w:val="28"/>
           <w:szCs w:val="28"/>
-          <w:rtl w:val="0"/>
         </w:rPr>
       </w:pPr>
       <w:r>
@@ -29,14 +26,12 @@
     <w:p>
       <w:pPr>
         <w:pStyle w:val="Default"/>
-        <w:bidi w:val="0"/>
-        <w:ind w:left="0" w:right="0" w:firstLine="0"/>
         <w:jc w:val="both"/>
         <w:rPr>
           <w:rFonts w:ascii="Helvetica" w:cs="Helvetica" w:hAnsi="Helvetica" w:eastAsia="Helvetica"/>
           <w:sz w:val="28"/>
           <w:szCs w:val="28"/>
-          <w:rtl w:val="0"/>
+          <w:lang w:val="fr-FR"/>
         </w:rPr>
       </w:pPr>
       <w:r>
@@ -53,14 +48,11 @@
     <w:p>
       <w:pPr>
         <w:pStyle w:val="Default"/>
-        <w:bidi w:val="0"/>
-        <w:ind w:left="0" w:right="0" w:firstLine="0"/>
         <w:jc w:val="both"/>
         <w:rPr>
           <w:rFonts w:ascii="Helvetica" w:cs="Helvetica" w:hAnsi="Helvetica" w:eastAsia="Helvetica"/>
           <w:sz w:val="28"/>
           <w:szCs w:val="28"/>
-          <w:rtl w:val="0"/>
         </w:rPr>
       </w:pPr>
       <w:r>
@@ -78,108 +70,58 @@
           <w:rFonts w:ascii="Helvetica" w:cs="Helvetica" w:hAnsi="Helvetica" w:eastAsia="Helvetica"/>
           <w:sz w:val="28"/>
           <w:szCs w:val="28"/>
-          <w:rtl w:val="0"/>
         </w:rPr>
-        <mc:AlternateContent>
-          <mc:Choice Requires="wpg">
-            <w:drawing>
-              <wp:anchor distT="152400" distB="152400" distL="152400" distR="152400" simplePos="0" relativeHeight="251659264" behindDoc="0" locked="0" layoutInCell="1" allowOverlap="1">
-                <wp:simplePos x="0" y="0"/>
-                <wp:positionH relativeFrom="margin">
-                  <wp:posOffset>545428</wp:posOffset>
-                </wp:positionH>
-                <wp:positionV relativeFrom="line">
-                  <wp:posOffset>290221</wp:posOffset>
-                </wp:positionV>
-                <wp:extent cx="5029200" cy="3730117"/>
-                <wp:effectExtent l="0" t="0" r="0" b="0"/>
-                <wp:wrapTopAndBottom distT="152400" distB="152400"/>
-                <wp:docPr id="1073741827" name="officeArt object"/>
-                <wp:cNvGraphicFramePr/>
-                <a:graphic xmlns:a="http://schemas.openxmlformats.org/drawingml/2006/main">
-                  <a:graphicData uri="http://schemas.microsoft.com/office/word/2010/wordprocessingGroup">
-                    <wpg:wgp>
-                      <wpg:cNvGrpSpPr/>
-                      <wpg:grpSpPr>
-                        <a:xfrm>
-                          <a:off x="0" y="0"/>
-                          <a:ext cx="5029200" cy="3730117"/>
-                          <a:chOff x="0" y="0"/>
-                          <a:chExt cx="5029200" cy="3730116"/>
-                        </a:xfrm>
-                      </wpg:grpSpPr>
-                      <pic:pic xmlns:pic="http://schemas.openxmlformats.org/drawingml/2006/picture">
-                        <pic:nvPicPr>
-                          <pic:cNvPr id="1073741825" name="SampleJPGImage_100kbmb.jpg"/>
-                          <pic:cNvPicPr>
-                            <a:picLocks noChangeAspect="1"/>
-                          </pic:cNvPicPr>
-                        </pic:nvPicPr>
-                        <pic:blipFill>
-                          <a:blip r:embed="rId4">
-                            <a:extLst/>
-                          </a:blip>
-                          <a:srcRect l="0" t="16666" r="0" b="16666"/>
-                          <a:stretch>
-                            <a:fillRect/>
-                          </a:stretch>
-                        </pic:blipFill>
-                        <pic:spPr>
-                          <a:xfrm>
-                            <a:off x="0" y="0"/>
-                            <a:ext cx="5029200" cy="3352800"/>
-                          </a:xfrm>
-                          <a:prstGeom prst="rect">
-                            <a:avLst/>
-                          </a:prstGeom>
-                          <a:ln w="12700" cap="flat">
-                            <a:noFill/>
-                            <a:miter lim="400000"/>
-                          </a:ln>
-                          <a:effectLst/>
-                        </pic:spPr>
-                      </pic:pic>
-                      <wps:wsp>
-                        <wps:cNvPr id="1073741826" name="Shape 1073741826"/>
-                        <wps:cNvSpPr/>
-                        <wps:spPr>
-                          <a:xfrm>
-                            <a:off x="0" y="3429000"/>
-                            <a:ext cx="5029200" cy="301117"/>
-                          </a:xfrm>
-                          <a:prstGeom prst="rect">
-                            <a:avLst/>
-                          </a:prstGeom>
-                          <a:noFill/>
-                          <a:ln w="12700" cap="flat">
-                            <a:noFill/>
-                            <a:miter lim="400000"/>
-                          </a:ln>
-                          <a:effectLst/>
-                        </wps:spPr>
-                        <wps:bodyPr/>
-                      </wps:wsp>
-                    </wpg:wgp>
-                  </a:graphicData>
-                </a:graphic>
-              </wp:anchor>
-            </w:drawing>
-          </mc:Choice>
-          <mc:Fallback>
-            <w:pict>
-              <v:group id="_x0000_s1026" style="visibility:visible;position:absolute;margin-left:42.9pt;margin-top:22.9pt;width:396.0pt;height:293.7pt;z-index:251659264;mso-position-horizontal:absolute;mso-position-horizontal-relative:margin;mso-position-vertical:absolute;mso-position-vertical-relative:line;mso-wrap-distance-left:12.0pt;mso-wrap-distance-top:12.0pt;mso-wrap-distance-right:12.0pt;mso-wrap-distance-bottom:12.0pt;" coordorigin="0,0" coordsize="5029200,3730116">
-                <w10:wrap type="topAndBottom" side="bothSides" anchorx="margin"/>
-                <v:shape id="_x0000_s1027" type="#_x0000_t75" style="position:absolute;left:0;top:0;width:5029200;height:3352800;">
-                  <v:imagedata r:id="rId4" o:title="SampleJPGImage_100kbmb.jpg" croptop="16.7%" cropbottom="16.7%"/>
-                </v:shape>
-                <v:rect id="_x0000_s1028" style="position:absolute;left:0;top:3429000;width:5029200;height:301116;">
-                  <v:fill on="f"/>
-                  <v:stroke on="f" weight="1.0pt" dashstyle="solid" endcap="flat" miterlimit="400.0%" joinstyle="miter" linestyle="single" startarrow="none" startarrowwidth="medium" startarrowlength="medium" endarrow="none" endarrowwidth="medium" endarrowlength="medium"/>
-                </v:rect>
-              </v:group>
-            </w:pict>
-          </mc:Fallback>
-        </mc:AlternateContent>
+        <w:drawing>
+          <wp:anchor distT="152400" distB="152400" distL="152400" distR="152400" simplePos="0" relativeHeight="251659264" behindDoc="0" locked="0" layoutInCell="1" allowOverlap="1">
+            <wp:simplePos x="0" y="0"/>
+            <wp:positionH relativeFrom="page">
+              <wp:posOffset>1265518</wp:posOffset>
+            </wp:positionH>
+            <wp:positionV relativeFrom="line">
+              <wp:posOffset>290220</wp:posOffset>
+            </wp:positionV>
+            <wp:extent cx="5029200" cy="3352801"/>
+            <wp:effectExtent l="0" t="0" r="0" b="0"/>
+            <wp:wrapTopAndBottom distT="152400" distB="152400"/>
+            <wp:docPr id="1073741825" name="officeArt object" descr="SampleJPGImage_100kbmb.jpg"/>
+            <wp:cNvGraphicFramePr/>
+            <a:graphic xmlns:a="http://schemas.openxmlformats.org/drawingml/2006/main">
+              <a:graphicData uri="http://schemas.openxmlformats.org/drawingml/2006/picture">
+                <pic:pic xmlns:pic="http://schemas.openxmlformats.org/drawingml/2006/picture">
+                  <pic:nvPicPr>
+                    <pic:cNvPr id="1073741825" name="SampleJPGImage_100kbmb.jpg" descr="SampleJPGImage_100kbmb.jpg"/>
+                    <pic:cNvPicPr>
+                      <a:picLocks noChangeAspect="1"/>
+                    </pic:cNvPicPr>
+                  </pic:nvPicPr>
+                  <pic:blipFill>
+                    <a:blip r:embed="rId4">
+                      <a:extLst/>
+                    </a:blip>
+                    <a:srcRect l="0" t="16666" r="0" b="16666"/>
+                    <a:stretch>
+                      <a:fillRect/>
+                    </a:stretch>
+                  </pic:blipFill>
+                  <pic:spPr>
+                    <a:xfrm>
+                      <a:off x="0" y="0"/>
+                      <a:ext cx="5029200" cy="3352801"/>
+                    </a:xfrm>
+                    <a:prstGeom prst="rect">
+                      <a:avLst/>
+                    </a:prstGeom>
+                    <a:ln w="12700" cap="flat">
+                      <a:noFill/>
+                      <a:miter lim="400000"/>
+                    </a:ln>
+                    <a:effectLst/>
+                  </pic:spPr>
+                </pic:pic>
+              </a:graphicData>
+            </a:graphic>
+          </wp:anchor>
+        </w:drawing>
       </w:r>
       <w:r>
         <w:rPr>
@@ -187,6 +129,7 @@
           <w:sz w:val="28"/>
           <w:szCs w:val="28"/>
           <w:rtl w:val="0"/>
+          <w:lang w:val="it-IT"/>
         </w:rPr>
         <w:t xml:space="preserve"> Vivamus suscipit lacus a sem finibus sodales. Nullam cursus dui dolor, nec fermentum mi iaculis vitae. Nullam tortor erat, suscipit ac congue in, finibus ac eros. Nunc commodo sapien eu dapibus efficitur. Phasellus augue risus, euismod sed pulvinar non, ultricies pharetra nisi.</w:t>
       </w:r>
@@ -194,14 +137,11 @@
     <w:p>
       <w:pPr>
         <w:pStyle w:val="Default"/>
-        <w:bidi w:val="0"/>
-        <w:ind w:left="0" w:right="0" w:firstLine="0"/>
         <w:jc w:val="both"/>
         <w:rPr>
           <w:rFonts w:ascii="Helvetica" w:cs="Helvetica" w:hAnsi="Helvetica" w:eastAsia="Helvetica"/>
           <w:sz w:val="28"/>
           <w:szCs w:val="28"/>
-          <w:rtl w:val="0"/>
         </w:rPr>
       </w:pPr>
       <w:r>
@@ -218,15 +158,7 @@
     <w:p>
       <w:pPr>
         <w:pStyle w:val="Default"/>
-        <w:bidi w:val="0"/>
-        <w:ind w:left="0" w:right="0" w:firstLine="0"/>
         <w:jc w:val="both"/>
-        <w:rPr>
-          <w:rFonts w:ascii="Helvetica" w:cs="Helvetica" w:hAnsi="Helvetica" w:eastAsia="Helvetica"/>
-          <w:sz w:val="28"/>
-          <w:szCs w:val="28"/>
-          <w:rtl w:val="0"/>
-        </w:rPr>
       </w:pPr>
       <w:r>
         <w:rPr>
@@ -239,57 +171,10 @@
         <w:t>Aenean vitae purus interdum, sodales justo sed, lobortis mauris. Curabitur non quam hendrerit dolor iaculis dignissim. Donec rhoncus vulputate euismod. Sed tempor ante sed vestibulum rhoncus. Sed eget sem at risus aliquet euismod vitae non nunc. Donec neque ante, maximus vel augue sit amet, porta euismod augue. Ut id consequat justo. Nam sed aliquet nisl. Integer pretium ullamcorper purus, in ultrices tellus condimentum eu. Sed rhoncus tincidunt lectus ac tristique. Suspendisse id sapien ac massa sagittis imperdiet. Nullam sagittis ligula in massa lobortis porttitor. Aliquam erat volutpat. Morbi mauris tellus, elementum a semper sed, suscipit non nibh. Duis nec enim eu eros viverra ullamcorper. In hac habitasse platea dictumst.</w:t>
       </w:r>
     </w:p>
-    <w:p>
-      <w:pPr>
-        <w:pStyle w:val="Default"/>
-        <w:bidi w:val="0"/>
-        <w:ind w:left="0" w:right="0" w:firstLine="0"/>
-        <w:jc w:val="both"/>
-        <w:rPr>
-          <w:rFonts w:ascii="Helvetica" w:cs="Helvetica" w:hAnsi="Helvetica" w:eastAsia="Helvetica"/>
-          <w:sz w:val="28"/>
-          <w:szCs w:val="28"/>
-          <w:rtl w:val="0"/>
-        </w:rPr>
-      </w:pPr>
-    </w:p>
-    <w:p>
-      <w:pPr>
-        <w:pStyle w:val="Default"/>
-        <w:bidi w:val="0"/>
-        <w:ind w:left="0" w:right="0" w:firstLine="0"/>
-        <w:jc w:val="both"/>
-        <w:rPr>
-          <w:rFonts w:ascii="Helvetica" w:cs="Helvetica" w:hAnsi="Helvetica" w:eastAsia="Helvetica"/>
-          <w:sz w:val="28"/>
-          <w:szCs w:val="28"/>
-          <w:rtl w:val="0"/>
-        </w:rPr>
-      </w:pPr>
-    </w:p>
-    <w:p>
-      <w:pPr>
-        <w:pStyle w:val="Default"/>
-        <w:bidi w:val="0"/>
-        <w:ind w:left="0" w:right="0" w:firstLine="0"/>
-        <w:jc w:val="both"/>
-        <w:rPr>
-          <w:rtl w:val="0"/>
-        </w:rPr>
-      </w:pPr>
-      <w:r>
-        <w:rPr>
-          <w:rFonts w:ascii="Helvetica" w:cs="Helvetica" w:hAnsi="Helvetica" w:eastAsia="Helvetica"/>
-          <w:sz w:val="28"/>
-          <w:szCs w:val="28"/>
-          <w:rtl w:val="0"/>
-        </w:rPr>
-      </w:r>
-    </w:p>
     <w:sectPr>
       <w:headerReference w:type="default" r:id="rId5"/>
       <w:footerReference w:type="default" r:id="rId6"/>
-      <w:pgSz w:w="11906" w:h="16838" w:orient="portrait"/>
+      <w:pgSz w:w="11900" w:h="16840" w:orient="portrait"/>
       <w:pgMar w:top="1134" w:right="1134" w:bottom="1134" w:left="1134" w:header="709" w:footer="850"/>
       <w:bidi w:val="0"/>
     </w:sectPr>
@@ -300,6 +185,10 @@
 <file path=word/footer1.xml><?xml version="1.0" encoding="utf-8"?>
 <w:ftr xmlns:r="http://schemas.openxmlformats.org/officeDocument/2006/relationships" xmlns:wp="http://schemas.openxmlformats.org/drawingml/2006/wordprocessingDrawing" xmlns:w="http://schemas.openxmlformats.org/wordprocessingml/2006/main" xmlns:w10="urn:schemas-microsoft-com:office:word" xmlns:w14="http://schemas.microsoft.com/office/word/2010/wordml" xmlns:wps="http://schemas.microsoft.com/office/word/2010/wordprocessingShape" xmlns:wpg="http://schemas.microsoft.com/office/word/2010/wordprocessingGroup" xmlns:mc="http://schemas.openxmlformats.org/markup-compatibility/2006" xmlns:v="urn:schemas-microsoft-com:vml" xmlns:o="urn:schemas-microsoft-com:office:office" xmlns:m="http://schemas.openxmlformats.org/officeDocument/2006/math" mc:Ignorable="w14">
   <w:p>
+    <w:pPr>
+      <w:pStyle w:val="Header &amp; Footer"/>
+      <w:bidi w:val="0"/>
+    </w:pPr>
     <w:r/>
   </w:p>
 </w:ftr>
@@ -308,6 +197,10 @@
 <file path=word/header1.xml><?xml version="1.0" encoding="utf-8"?>
 <w:hdr xmlns:r="http://schemas.openxmlformats.org/officeDocument/2006/relationships" xmlns:wp="http://schemas.openxmlformats.org/drawingml/2006/wordprocessingDrawing" xmlns:w="http://schemas.openxmlformats.org/wordprocessingml/2006/main" xmlns:w10="urn:schemas-microsoft-com:office:word" xmlns:w14="http://schemas.microsoft.com/office/word/2010/wordml" xmlns:wps="http://schemas.microsoft.com/office/word/2010/wordprocessingShape" xmlns:wpg="http://schemas.microsoft.com/office/word/2010/wordprocessingGroup" xmlns:mc="http://schemas.openxmlformats.org/markup-compatibility/2006" xmlns:v="urn:schemas-microsoft-com:vml" xmlns:o="urn:schemas-microsoft-com:office:office" xmlns:m="http://schemas.openxmlformats.org/officeDocument/2006/math" mc:Ignorable="w14">
   <w:p>
+    <w:pPr>
+      <w:pStyle w:val="Header &amp; Footer"/>
+      <w:bidi w:val="0"/>
+    </w:pPr>
     <w:r/>
   </w:p>
 </w:hdr>
@@ -420,6 +313,55 @@
     <w:next w:val="No List"/>
     <w:pPr/>
   </w:style>
+  <w:style w:type="paragraph" w:styleId="Header &amp; Footer">
+    <w:name w:val="Header &amp; Footer"/>
+    <w:next w:val="Header &amp; Footer"/>
+    <w:pPr>
+      <w:keepNext w:val="0"/>
+      <w:keepLines w:val="0"/>
+      <w:pageBreakBefore w:val="0"/>
+      <w:widowControl w:val="1"/>
+      <w:shd w:val="clear" w:color="auto" w:fill="auto"/>
+      <w:tabs>
+        <w:tab w:val="right" w:pos="9020"/>
+      </w:tabs>
+      <w:suppressAutoHyphens w:val="0"/>
+      <w:bidi w:val="0"/>
+      <w:spacing w:before="0" w:after="0" w:line="240" w:lineRule="auto"/>
+      <w:ind w:left="0" w:right="0" w:firstLine="0"/>
+      <w:jc w:val="left"/>
+      <w:outlineLvl w:val="9"/>
+    </w:pPr>
+    <w:rPr>
+      <w:rFonts w:ascii="Helvetica Neue" w:cs="Arial Unicode MS" w:hAnsi="Helvetica Neue" w:eastAsia="Arial Unicode MS"/>
+      <w:b w:val="0"/>
+      <w:bCs w:val="0"/>
+      <w:i w:val="0"/>
+      <w:iCs w:val="0"/>
+      <w:caps w:val="0"/>
+      <w:smallCaps w:val="0"/>
+      <w:strike w:val="0"/>
+      <w:dstrike w:val="0"/>
+      <w:outline w:val="0"/>
+      <w:color w:val="000000"/>
+      <w:spacing w:val="0"/>
+      <w:kern w:val="0"/>
+      <w:position w:val="0"/>
+      <w:sz w:val="24"/>
+      <w:szCs w:val="24"/>
+      <w:u w:val="none"/>
+      <w:shd w:val="nil" w:color="auto" w:fill="auto"/>
+      <w:vertAlign w:val="baseline"/>
+      <w14:textOutline>
+        <w14:noFill/>
+      </w14:textOutline>
+      <w14:textFill>
+        <w14:solidFill>
+          <w14:srgbClr w14:val="000000"/>
+        </w14:solidFill>
+      </w14:textFill>
+    </w:rPr>
+  </w:style>
   <w:style w:type="paragraph" w:styleId="Default">
     <w:name w:val="Default"/>
     <w:next w:val="Default"/>
@@ -453,11 +395,13 @@
       <w:position w:val="0"/>
       <w:sz w:val="22"/>
       <w:szCs w:val="22"/>
-      <w:u w:val="none"/>
+      <w:u w:val="none" w:color="000000"/>
+      <w:shd w:val="nil" w:color="auto" w:fill="auto"/>
       <w:vertAlign w:val="baseline"/>
       <w:lang w:val="it-IT"/>
-      <w14:textOutline>
+      <w14:textOutline w14:w="12700" w14:cap="flat">
         <w14:noFill/>
+        <w14:miter w14:lim="400000"/>
       </w14:textOutline>
       <w14:textFill>
         <w14:solidFill>
@@ -480,10 +424,10 @@
         <a:srgbClr val="FFFFFF"/>
       </a:lt1>
       <a:dk2>
-        <a:srgbClr val="5E5E5E"/>
+        <a:srgbClr val="A7A7A7"/>
       </a:dk2>
       <a:lt2>
-        <a:srgbClr val="D6D5D5"/>
+        <a:srgbClr val="535353"/>
       </a:lt2>
       <a:accent1>
         <a:srgbClr val="00A2FF"/>
@@ -660,11 +604,14 @@
     <a:spDef>
       <a:spPr>
         <a:solidFill>
-          <a:schemeClr val="accent1"/>
+          <a:srgbClr val="FFFFFF"/>
         </a:solidFill>
-        <a:ln w="12700" cap="flat">
-          <a:noFill/>
-          <a:miter lim="400000"/>
+        <a:ln w="25400" cap="flat">
+          <a:solidFill>
+            <a:schemeClr val="accent1"/>
+          </a:solidFill>
+          <a:prstDash val="solid"/>
+          <a:round/>
         </a:ln>
         <a:effectLst/>
         <a:sp3d/>
@@ -673,27 +620,27 @@
         <a:spAutoFit/>
       </a:bodyPr>
       <a:lstStyle>
-        <a:defPPr marL="0" marR="0" indent="0" algn="ctr" defTabSz="457200" rtl="0" fontAlgn="auto" latinLnBrk="0" hangingPunct="0">
-          <a:lnSpc>
-            <a:spcPct val="100000"/>
-          </a:lnSpc>
-          <a:spcBef>
-            <a:spcPts val="0"/>
-          </a:spcBef>
-          <a:spcAft>
-            <a:spcPts val="0"/>
-          </a:spcAft>
-          <a:buClrTx/>
-          <a:buSzTx/>
-          <a:buFontTx/>
-          <a:buNone/>
-          <a:tabLst/>
-          <a:defRPr b="0" baseline="0" cap="none" i="0" spc="0" strike="noStrike" sz="1200" u="none" kumimoji="0" normalizeH="0">
-            <a:ln>
-              <a:noFill/>
-            </a:ln>
-            <a:solidFill>
-              <a:srgbClr val="FFFFFF"/>
+        <a:defPPr marL="0" marR="0" indent="0" algn="l" defTabSz="914400" rtl="0" fontAlgn="auto" latinLnBrk="0" hangingPunct="0">
+          <a:lnSpc>
+            <a:spcPct val="100000"/>
+          </a:lnSpc>
+          <a:spcBef>
+            <a:spcPts val="0"/>
+          </a:spcBef>
+          <a:spcAft>
+            <a:spcPts val="0"/>
+          </a:spcAft>
+          <a:buClrTx/>
+          <a:buSzTx/>
+          <a:buFontTx/>
+          <a:buNone/>
+          <a:tabLst/>
+          <a:defRPr b="0" baseline="0" cap="none" i="0" spc="0" strike="noStrike" sz="1800" u="none" kumimoji="0" normalizeH="0">
+            <a:ln>
+              <a:noFill/>
+            </a:ln>
+            <a:solidFill>
+              <a:srgbClr val="000000"/>
             </a:solidFill>
             <a:effectLst/>
             <a:uFillTx/>
@@ -950,10 +897,10 @@
         <a:noFill/>
         <a:ln w="25400" cap="flat">
           <a:solidFill>
-            <a:srgbClr val="000000"/>
+            <a:schemeClr val="accent1"/>
           </a:solidFill>
           <a:prstDash val="solid"/>
-          <a:miter lim="400000"/>
+          <a:round/>
         </a:ln>
         <a:effectLst/>
         <a:sp3d/>
@@ -1244,22 +1191,22 @@
         <a:spAutoFit/>
       </a:bodyPr>
       <a:lstStyle>
-        <a:defPPr marL="0" marR="0" indent="0" algn="l" defTabSz="457200" rtl="0" fontAlgn="auto" latinLnBrk="0" hangingPunct="0">
-          <a:lnSpc>
-            <a:spcPct val="100000"/>
-          </a:lnSpc>
-          <a:spcBef>
-            <a:spcPts val="0"/>
-          </a:spcBef>
-          <a:spcAft>
-            <a:spcPts val="0"/>
-          </a:spcAft>
-          <a:buClrTx/>
-          <a:buSzTx/>
-          <a:buFontTx/>
-          <a:buNone/>
-          <a:tabLst/>
-          <a:defRPr b="0" baseline="0" cap="none" i="0" spc="0" strike="noStrike" sz="1100" u="none" kumimoji="0" normalizeH="0">
+        <a:defPPr marL="0" marR="0" indent="0" algn="l" defTabSz="914400" rtl="0" fontAlgn="auto" latinLnBrk="0" hangingPunct="0">
+          <a:lnSpc>
+            <a:spcPct val="100000"/>
+          </a:lnSpc>
+          <a:spcBef>
+            <a:spcPts val="0"/>
+          </a:spcBef>
+          <a:spcAft>
+            <a:spcPts val="0"/>
+          </a:spcAft>
+          <a:buClrTx/>
+          <a:buSzTx/>
+          <a:buFontTx/>
+          <a:buNone/>
+          <a:tabLst/>
+          <a:defRPr b="0" baseline="0" cap="none" i="0" spc="0" strike="noStrike" sz="1800" u="none" kumimoji="0" normalizeH="0">
             <a:ln>
               <a:noFill/>
             </a:ln>

</xml_diff>